<commit_message>
#51: Added 07-03, physical count
</commit_message>
<xml_diff>
--- a/Chapter 07/Questions/Questions.docx
+++ b/Chapter 07/Questions/Questions.docx
@@ -21,6 +21,7 @@
     </w:p>
     <w:p>
       <w:pPr>
+        <w:jc w:val="both"/>
         <w:rPr>
           <w:rFonts w:ascii="Lucida Sans Typewriter" w:hAnsi="Lucida Sans Typewriter"/>
         </w:rPr>
@@ -29,11 +30,17 @@
         <w:rPr>
           <w:rFonts w:ascii="Lucida Sans Typewriter" w:hAnsi="Lucida Sans Typewriter"/>
         </w:rPr>
-        <w:t>In the income statement, the cost of goods sold (COGS) is defined as the total cost that has been spent on acquisition of the goods sold during the fiscal year.</w:t>
+        <w:t>The two steps involved in the physical counting of the inventory are as follows:</w:t>
       </w:r>
     </w:p>
     <w:p>
       <w:pPr>
+        <w:pStyle w:val="ListParagraph"/>
+        <w:numPr>
+          <w:ilvl w:val="0"/>
+          <w:numId w:val="1"/>
+        </w:numPr>
+        <w:jc w:val="both"/>
         <w:rPr>
           <w:rFonts w:ascii="Lucida Sans Typewriter" w:hAnsi="Lucida Sans Typewriter"/>
         </w:rPr>
@@ -41,18 +48,16 @@
       <w:r>
         <w:rPr>
           <w:rFonts w:ascii="Lucida Sans Typewriter" w:hAnsi="Lucida Sans Typewriter"/>
-        </w:rPr>
-        <w:t xml:space="preserve">It includes </w:t>
-      </w:r>
-      <w:r>
-        <w:rPr>
-          <w:rFonts w:ascii="Lucida Sans Typewriter" w:hAnsi="Lucida Sans Typewriter"/>
-        </w:rPr>
-        <w:t xml:space="preserve">all the costs related to the production of the goods, freights as well as any other expenses that might be related to bringing the goods from the seller to the buyer. </w:t>
+          <w:b/>
+          <w:bCs/>
+        </w:rPr>
+        <w:t>Planning</w:t>
       </w:r>
     </w:p>
     <w:p>
       <w:pPr>
+        <w:ind w:left="720"/>
+        <w:jc w:val="both"/>
         <w:rPr>
           <w:rFonts w:ascii="Lucida Sans Typewriter" w:hAnsi="Lucida Sans Typewriter"/>
         </w:rPr>
@@ -61,29 +66,31 @@
         <w:rPr>
           <w:rFonts w:ascii="Lucida Sans Typewriter" w:hAnsi="Lucida Sans Typewriter"/>
         </w:rPr>
-        <w:t>In the accounting perspective, the COGS is calculated by using the following equation:</w:t>
+        <w:t xml:space="preserve">Usually before the inventory count begins, the firm must decide on a period during which the firm’s staff will involve in counting the inventory. </w:t>
       </w:r>
     </w:p>
     <w:p>
       <w:pPr>
-        <w:jc w:val="center"/>
-        <w:rPr>
-          <w:rFonts w:ascii="Lucida Sans Typewriter" w:hAnsi="Lucida Sans Typewriter"/>
-          <w:b/>
-          <w:bCs/>
+        <w:ind w:left="720"/>
+        <w:jc w:val="both"/>
+        <w:rPr>
+          <w:rFonts w:ascii="Lucida Sans Typewriter" w:hAnsi="Lucida Sans Typewriter"/>
         </w:rPr>
       </w:pPr>
       <w:r>
         <w:rPr>
           <w:rFonts w:ascii="Lucida Sans Typewriter" w:hAnsi="Lucida Sans Typewriter"/>
-          <w:b/>
-          <w:bCs/>
-        </w:rPr>
-        <w:t>COGS = Beginning Inventory + Purchase of Goods – Ending Inventory</w:t>
+        </w:rPr>
+        <w:t>This is often done during the period when the firm experiences the lowest sales (often a trough in their business cycle!) and so, this is usually determined as the period when the counting occurs.</w:t>
       </w:r>
     </w:p>
     <w:p>
       <w:pPr>
+        <w:pStyle w:val="ListParagraph"/>
+        <w:numPr>
+          <w:ilvl w:val="0"/>
+          <w:numId w:val="1"/>
+        </w:numPr>
         <w:jc w:val="both"/>
         <w:rPr>
           <w:rFonts w:ascii="Lucida Sans Typewriter" w:hAnsi="Lucida Sans Typewriter"/>
@@ -92,18 +99,15 @@
       <w:r>
         <w:rPr>
           <w:rFonts w:ascii="Lucida Sans Typewriter" w:hAnsi="Lucida Sans Typewriter"/>
-        </w:rPr>
-        <w:t>The above equation is obvious if we see it from a simple perspective; the beginning inventory is</w:t>
-      </w:r>
-      <w:r>
-        <w:rPr>
-          <w:rFonts w:ascii="Lucida Sans Typewriter" w:hAnsi="Lucida Sans Typewriter"/>
-        </w:rPr>
-        <w:t xml:space="preserve"> the inventory we had before the fiscal year began, and then we added some purchase (Purchase of Goods) for sale and we end up with some goods left at the end of the year (Ending Inventory). </w:t>
+          <w:b/>
+          <w:bCs/>
+        </w:rPr>
+        <w:t>Counting &amp; Verification</w:t>
       </w:r>
     </w:p>
     <w:p>
       <w:pPr>
+        <w:ind w:left="720"/>
         <w:jc w:val="both"/>
         <w:rPr>
           <w:rFonts w:ascii="Lucida Sans Typewriter" w:hAnsi="Lucida Sans Typewriter"/>
@@ -113,8 +117,32 @@
         <w:rPr>
           <w:rFonts w:ascii="Lucida Sans Typewriter" w:hAnsi="Lucida Sans Typewriter"/>
         </w:rPr>
-        <w:t xml:space="preserve">This equation is used often to calculate the COGS in the income statement, as other values are readily available throughout the year. </w:t>
+        <w:t xml:space="preserve">The second step involves counting the inventory manually by the staff. The inventory is calculated by counting and valuing the items and adding them all (if there are branches of the firm). </w:t>
       </w:r>
+    </w:p>
+    <w:p>
+      <w:pPr>
+        <w:ind w:left="720"/>
+        <w:jc w:val="both"/>
+        <w:rPr>
+          <w:rFonts w:ascii="Lucida Sans Typewriter" w:hAnsi="Lucida Sans Typewriter"/>
+        </w:rPr>
+      </w:pPr>
+      <w:r>
+        <w:rPr>
+          <w:rFonts w:ascii="Lucida Sans Typewriter" w:hAnsi="Lucida Sans Typewriter"/>
+        </w:rPr>
+        <w:t>After the counting is done, an external auditor can verify the count by bringing in experts and taking a small sample to verify the authenticity of the count.</w:t>
+      </w:r>
+    </w:p>
+    <w:p>
+      <w:pPr>
+        <w:ind w:left="720"/>
+        <w:jc w:val="both"/>
+        <w:rPr>
+          <w:rFonts w:ascii="Lucida Sans Typewriter" w:hAnsi="Lucida Sans Typewriter"/>
+        </w:rPr>
+      </w:pPr>
     </w:p>
     <w:sectPr>
       <w:pgSz w:w="11906" w:h="16838"/>
@@ -124,6 +152,103 @@
     </w:sectPr>
   </w:body>
 </w:document>
+</file>
+
+<file path=word/numbering.xml><?xml version="1.0" encoding="utf-8"?>
+<w:numbering xmlns:wpc="http://schemas.microsoft.com/office/word/2010/wordprocessingCanvas" xmlns:cx="http://schemas.microsoft.com/office/drawing/2014/chartex" xmlns:cx1="http://schemas.microsoft.com/office/drawing/2015/9/8/chartex" xmlns:cx2="http://schemas.microsoft.com/office/drawing/2015/10/21/chartex" xmlns:cx3="http://schemas.microsoft.com/office/drawing/2016/5/9/chartex" xmlns:cx4="http://schemas.microsoft.com/office/drawing/2016/5/10/chartex" xmlns:cx5="http://schemas.microsoft.com/office/drawing/2016/5/11/chartex" xmlns:cx6="http://schemas.microsoft.com/office/drawing/2016/5/12/chartex" xmlns:cx7="http://schemas.microsoft.com/office/drawing/2016/5/13/chartex" xmlns:cx8="http://schemas.microsoft.com/office/drawing/2016/5/14/chartex" xmlns:mc="http://schemas.openxmlformats.org/markup-compatibility/2006" xmlns:aink="http://schemas.microsoft.com/office/drawing/2016/ink" xmlns:am3d="http://schemas.microsoft.com/office/drawing/2017/model3d" xmlns:o="urn:schemas-microsoft-com:office:office" xmlns:oel="http://schemas.microsoft.com/office/2019/extlst" xmlns:r="http://schemas.openxmlformats.org/officeDocument/2006/relationships" xmlns:m="http://schemas.openxmlformats.org/officeDocument/2006/math" xmlns:v="urn:schemas-microsoft-com:vml" xmlns:wp14="http://schemas.microsoft.com/office/word/2010/wordprocessingDrawing" xmlns:wp="http://schemas.openxmlformats.org/drawingml/2006/wordprocessingDrawing" xmlns:w10="urn:schemas-microsoft-com:office:word" xmlns:w="http://schemas.openxmlformats.org/wordprocessingml/2006/main" xmlns:w14="http://schemas.microsoft.com/office/word/2010/wordml" xmlns:w15="http://schemas.microsoft.com/office/word/2012/wordml" xmlns:w16cex="http://schemas.microsoft.com/office/word/2018/wordml/cex" xmlns:w16cid="http://schemas.microsoft.com/office/word/2016/wordml/cid" xmlns:w16="http://schemas.microsoft.com/office/word/2018/wordml" xmlns:w16du="http://schemas.microsoft.com/office/word/2023/wordml/word16du" xmlns:w16sdtdh="http://schemas.microsoft.com/office/word/2020/wordml/sdtdatahash" xmlns:w16sdtfl="http://schemas.microsoft.com/office/word/2024/wordml/sdtformatlock" xmlns:w16se="http://schemas.microsoft.com/office/word/2015/wordml/symex" xmlns:wpg="http://schemas.microsoft.com/office/word/2010/wordprocessingGroup" xmlns:wpi="http://schemas.microsoft.com/office/word/2010/wordprocessingInk" xmlns:wne="http://schemas.microsoft.com/office/word/2006/wordml" xmlns:wps="http://schemas.microsoft.com/office/word/2010/wordprocessingShape" mc:Ignorable="w14 w15 w16se w16cid w16 w16cex w16sdtdh w16sdtfl w16du wp14">
+  <w:abstractNum w:abstractNumId="0" w15:restartNumberingAfterBreak="0">
+    <w:nsid w:val="702A4A06"/>
+    <w:multiLevelType w:val="hybridMultilevel"/>
+    <w:tmpl w:val="522615BA"/>
+    <w:lvl w:ilvl="0" w:tplc="4009000F">
+      <w:start w:val="1"/>
+      <w:numFmt w:val="decimal"/>
+      <w:lvlText w:val="%1."/>
+      <w:lvlJc w:val="left"/>
+      <w:pPr>
+        <w:ind w:left="720" w:hanging="360"/>
+      </w:pPr>
+      <w:rPr>
+        <w:rFonts w:hint="default"/>
+      </w:rPr>
+    </w:lvl>
+    <w:lvl w:ilvl="1" w:tplc="40090019">
+      <w:start w:val="1"/>
+      <w:numFmt w:val="lowerLetter"/>
+      <w:lvlText w:val="%2."/>
+      <w:lvlJc w:val="left"/>
+      <w:pPr>
+        <w:ind w:left="1440" w:hanging="360"/>
+      </w:pPr>
+    </w:lvl>
+    <w:lvl w:ilvl="2" w:tplc="4009001B" w:tentative="1">
+      <w:start w:val="1"/>
+      <w:numFmt w:val="lowerRoman"/>
+      <w:lvlText w:val="%3."/>
+      <w:lvlJc w:val="right"/>
+      <w:pPr>
+        <w:ind w:left="2160" w:hanging="180"/>
+      </w:pPr>
+    </w:lvl>
+    <w:lvl w:ilvl="3" w:tplc="4009000F" w:tentative="1">
+      <w:start w:val="1"/>
+      <w:numFmt w:val="decimal"/>
+      <w:lvlText w:val="%4."/>
+      <w:lvlJc w:val="left"/>
+      <w:pPr>
+        <w:ind w:left="2880" w:hanging="360"/>
+      </w:pPr>
+    </w:lvl>
+    <w:lvl w:ilvl="4" w:tplc="40090019" w:tentative="1">
+      <w:start w:val="1"/>
+      <w:numFmt w:val="lowerLetter"/>
+      <w:lvlText w:val="%5."/>
+      <w:lvlJc w:val="left"/>
+      <w:pPr>
+        <w:ind w:left="3600" w:hanging="360"/>
+      </w:pPr>
+    </w:lvl>
+    <w:lvl w:ilvl="5" w:tplc="4009001B" w:tentative="1">
+      <w:start w:val="1"/>
+      <w:numFmt w:val="lowerRoman"/>
+      <w:lvlText w:val="%6."/>
+      <w:lvlJc w:val="right"/>
+      <w:pPr>
+        <w:ind w:left="4320" w:hanging="180"/>
+      </w:pPr>
+    </w:lvl>
+    <w:lvl w:ilvl="6" w:tplc="4009000F" w:tentative="1">
+      <w:start w:val="1"/>
+      <w:numFmt w:val="decimal"/>
+      <w:lvlText w:val="%7."/>
+      <w:lvlJc w:val="left"/>
+      <w:pPr>
+        <w:ind w:left="5040" w:hanging="360"/>
+      </w:pPr>
+    </w:lvl>
+    <w:lvl w:ilvl="7" w:tplc="40090019" w:tentative="1">
+      <w:start w:val="1"/>
+      <w:numFmt w:val="lowerLetter"/>
+      <w:lvlText w:val="%8."/>
+      <w:lvlJc w:val="left"/>
+      <w:pPr>
+        <w:ind w:left="5760" w:hanging="360"/>
+      </w:pPr>
+    </w:lvl>
+    <w:lvl w:ilvl="8" w:tplc="4009001B" w:tentative="1">
+      <w:start w:val="1"/>
+      <w:numFmt w:val="lowerRoman"/>
+      <w:lvlText w:val="%9."/>
+      <w:lvlJc w:val="right"/>
+      <w:pPr>
+        <w:ind w:left="6480" w:hanging="180"/>
+      </w:pPr>
+    </w:lvl>
+  </w:abstractNum>
+  <w:num w:numId="1" w16cid:durableId="1940331252">
+    <w:abstractNumId w:val="0"/>
+  </w:num>
+</w:numbering>
 </file>
 
 <file path=word/styles.xml><?xml version="1.0" encoding="utf-8"?>

</xml_diff>

<commit_message>
#51: Added 07-04, diff b/w periodic and perpetual
</commit_message>
<xml_diff>
--- a/Chapter 07/Questions/Questions.docx
+++ b/Chapter 07/Questions/Questions.docx
@@ -30,15 +30,29 @@
         <w:rPr>
           <w:rFonts w:ascii="Lucida Sans Typewriter" w:hAnsi="Lucida Sans Typewriter"/>
         </w:rPr>
-        <w:t>The two steps involved in the physical counting of the inventory are as follows:</w:t>
+        <w:t>The perpetual and periodic inventory methods are two of the most popular methods that are used for inventory valuation to check the value of the goods sold. They are both advantageous and disadvantageous in their respective fields.</w:t>
       </w:r>
     </w:p>
     <w:p>
       <w:pPr>
+        <w:jc w:val="both"/>
+        <w:rPr>
+          <w:rFonts w:ascii="Lucida Sans Typewriter" w:hAnsi="Lucida Sans Typewriter"/>
+        </w:rPr>
+      </w:pPr>
+      <w:r>
+        <w:rPr>
+          <w:rFonts w:ascii="Lucida Sans Typewriter" w:hAnsi="Lucida Sans Typewriter"/>
+        </w:rPr>
+        <w:t>Let’s understand the difference between them now:</w:t>
+      </w:r>
+    </w:p>
+    <w:p>
+      <w:pPr>
         <w:pStyle w:val="ListParagraph"/>
         <w:numPr>
           <w:ilvl w:val="0"/>
-          <w:numId w:val="1"/>
+          <w:numId w:val="2"/>
         </w:numPr>
         <w:jc w:val="both"/>
         <w:rPr>
@@ -51,12 +65,11 @@
           <w:b/>
           <w:bCs/>
         </w:rPr>
-        <w:t>Planning</w:t>
+        <w:t>Perpetual System</w:t>
       </w:r>
     </w:p>
     <w:p>
       <w:pPr>
-        <w:ind w:left="720"/>
         <w:jc w:val="both"/>
         <w:rPr>
           <w:rFonts w:ascii="Lucida Sans Typewriter" w:hAnsi="Lucida Sans Typewriter"/>
@@ -66,12 +79,11 @@
         <w:rPr>
           <w:rFonts w:ascii="Lucida Sans Typewriter" w:hAnsi="Lucida Sans Typewriter"/>
         </w:rPr>
-        <w:t xml:space="preserve">Usually before the inventory count begins, the firm must decide on a period during which the firm’s staff will involve in counting the inventory. </w:t>
+        <w:t>In the perpetual system, the cost of goods sold is added directly to the account of the COGS while the inventory account is decreased by the same number. This number is the valuation of the goods that is sold.</w:t>
       </w:r>
     </w:p>
     <w:p>
       <w:pPr>
-        <w:ind w:left="720"/>
         <w:jc w:val="both"/>
         <w:rPr>
           <w:rFonts w:ascii="Lucida Sans Typewriter" w:hAnsi="Lucida Sans Typewriter"/>
@@ -81,15 +93,43 @@
         <w:rPr>
           <w:rFonts w:ascii="Lucida Sans Typewriter" w:hAnsi="Lucida Sans Typewriter"/>
         </w:rPr>
-        <w:t>This is often done during the period when the firm experiences the lowest sales (often a trough in their business cycle!) and so, this is usually determined as the period when the counting occurs.</w:t>
+        <w:t xml:space="preserve">Thus, perpetual system works by “perpetually” adding the value of the item sold to COGS “on-the-fly” while removing it from the Inventory account at the same time. </w:t>
       </w:r>
     </w:p>
     <w:p>
       <w:pPr>
+        <w:jc w:val="both"/>
+        <w:rPr>
+          <w:rFonts w:ascii="Lucida Sans Typewriter" w:hAnsi="Lucida Sans Typewriter"/>
+        </w:rPr>
+      </w:pPr>
+      <w:r>
+        <w:rPr>
+          <w:rFonts w:ascii="Lucida Sans Typewriter" w:hAnsi="Lucida Sans Typewriter"/>
+        </w:rPr>
+        <w:t>This method is accurate, because it ensures that each single transaction is taken care of and the COGS is accurately calculated. There is also no special entry needed to be done at the end of the accounting period, as the accounts are already populated based on the data.</w:t>
+      </w:r>
+    </w:p>
+    <w:p>
+      <w:pPr>
+        <w:jc w:val="both"/>
+        <w:rPr>
+          <w:rFonts w:ascii="Lucida Sans Typewriter" w:hAnsi="Lucida Sans Typewriter"/>
+        </w:rPr>
+      </w:pPr>
+      <w:r>
+        <w:rPr>
+          <w:rFonts w:ascii="Lucida Sans Typewriter" w:hAnsi="Lucida Sans Typewriter"/>
+        </w:rPr>
+        <w:t>The only disadvantage of such a method is that it requires a lot of software and capital. Inventing such a continuous monitoring system requires good capital and can be problematic for new companies, but well-known companies like Amazon, Walmart etc. are known to be using this method.</w:t>
+      </w:r>
+    </w:p>
+    <w:p>
+      <w:pPr>
         <w:pStyle w:val="ListParagraph"/>
         <w:numPr>
           <w:ilvl w:val="0"/>
-          <w:numId w:val="1"/>
+          <w:numId w:val="2"/>
         </w:numPr>
         <w:jc w:val="both"/>
         <w:rPr>
@@ -102,12 +142,11 @@
           <w:b/>
           <w:bCs/>
         </w:rPr>
-        <w:t>Counting &amp; Verification</w:t>
+        <w:t>Periodic Inventory System</w:t>
       </w:r>
     </w:p>
     <w:p>
       <w:pPr>
-        <w:ind w:left="720"/>
         <w:jc w:val="both"/>
         <w:rPr>
           <w:rFonts w:ascii="Lucida Sans Typewriter" w:hAnsi="Lucida Sans Typewriter"/>
@@ -117,13 +156,12 @@
         <w:rPr>
           <w:rFonts w:ascii="Lucida Sans Typewriter" w:hAnsi="Lucida Sans Typewriter"/>
         </w:rPr>
-        <w:t xml:space="preserve">The second step involves counting the inventory manually by the staff. The inventory is calculated by counting and valuing the items and adding them all (if there are branches of the firm). </w:t>
+        <w:t>This is another simple accounting practice where no entry is made when the sale is done. Instead, at the end of the accounting period, the inventory is counted physically, and the COGS equation is used to determine the COGS:</w:t>
       </w:r>
     </w:p>
     <w:p>
       <w:pPr>
-        <w:ind w:left="720"/>
-        <w:jc w:val="both"/>
+        <w:jc w:val="center"/>
         <w:rPr>
           <w:rFonts w:ascii="Lucida Sans Typewriter" w:hAnsi="Lucida Sans Typewriter"/>
         </w:rPr>
@@ -132,17 +170,56 @@
         <w:rPr>
           <w:rFonts w:ascii="Lucida Sans Typewriter" w:hAnsi="Lucida Sans Typewriter"/>
         </w:rPr>
-        <w:t>After the counting is done, an external auditor can verify the count by bringing in experts and taking a small sample to verify the authenticity of the count.</w:t>
+        <w:t xml:space="preserve">COGS = Inventory Change </w:t>
+      </w:r>
+      <w:r>
+        <w:rPr>
+          <w:rFonts w:ascii="Lucida Sans Typewriter" w:hAnsi="Lucida Sans Typewriter"/>
+        </w:rPr>
+        <w:t>+ Purchase of Goods</w:t>
       </w:r>
     </w:p>
     <w:p>
       <w:pPr>
-        <w:ind w:left="720"/>
         <w:jc w:val="both"/>
         <w:rPr>
           <w:rFonts w:ascii="Lucida Sans Typewriter" w:hAnsi="Lucida Sans Typewriter"/>
         </w:rPr>
       </w:pPr>
+      <w:r>
+        <w:rPr>
+          <w:rFonts w:ascii="Lucida Sans Typewriter" w:hAnsi="Lucida Sans Typewriter"/>
+        </w:rPr>
+        <w:t xml:space="preserve">The advantage of this method is that it is easy to implement and can be used by smaller stores and firms. </w:t>
+      </w:r>
+    </w:p>
+    <w:p>
+      <w:pPr>
+        <w:jc w:val="both"/>
+        <w:rPr>
+          <w:rFonts w:ascii="Lucida Sans Typewriter" w:hAnsi="Lucida Sans Typewriter"/>
+        </w:rPr>
+      </w:pPr>
+      <w:r>
+        <w:rPr>
+          <w:rFonts w:ascii="Lucida Sans Typewriter" w:hAnsi="Lucida Sans Typewriter"/>
+        </w:rPr>
+        <w:t xml:space="preserve">However, the method is not reliable to estimate the inventory shrinkage that could occur due to theft by the employees, resulting in inaccurate measurements. </w:t>
+      </w:r>
+    </w:p>
+    <w:p>
+      <w:pPr>
+        <w:jc w:val="both"/>
+        <w:rPr>
+          <w:rFonts w:ascii="Lucida Sans Typewriter" w:hAnsi="Lucida Sans Typewriter"/>
+        </w:rPr>
+      </w:pPr>
+      <w:r>
+        <w:rPr>
+          <w:rFonts w:ascii="Lucida Sans Typewriter" w:hAnsi="Lucida Sans Typewriter"/>
+        </w:rPr>
+        <w:t>Thus, this method is simple but not widely used by large firms.</w:t>
+      </w:r>
     </w:p>
     <w:sectPr>
       <w:pgSz w:w="11906" w:h="16838"/>
@@ -157,6 +234,95 @@
 <file path=word/numbering.xml><?xml version="1.0" encoding="utf-8"?>
 <w:numbering xmlns:wpc="http://schemas.microsoft.com/office/word/2010/wordprocessingCanvas" xmlns:cx="http://schemas.microsoft.com/office/drawing/2014/chartex" xmlns:cx1="http://schemas.microsoft.com/office/drawing/2015/9/8/chartex" xmlns:cx2="http://schemas.microsoft.com/office/drawing/2015/10/21/chartex" xmlns:cx3="http://schemas.microsoft.com/office/drawing/2016/5/9/chartex" xmlns:cx4="http://schemas.microsoft.com/office/drawing/2016/5/10/chartex" xmlns:cx5="http://schemas.microsoft.com/office/drawing/2016/5/11/chartex" xmlns:cx6="http://schemas.microsoft.com/office/drawing/2016/5/12/chartex" xmlns:cx7="http://schemas.microsoft.com/office/drawing/2016/5/13/chartex" xmlns:cx8="http://schemas.microsoft.com/office/drawing/2016/5/14/chartex" xmlns:mc="http://schemas.openxmlformats.org/markup-compatibility/2006" xmlns:aink="http://schemas.microsoft.com/office/drawing/2016/ink" xmlns:am3d="http://schemas.microsoft.com/office/drawing/2017/model3d" xmlns:o="urn:schemas-microsoft-com:office:office" xmlns:oel="http://schemas.microsoft.com/office/2019/extlst" xmlns:r="http://schemas.openxmlformats.org/officeDocument/2006/relationships" xmlns:m="http://schemas.openxmlformats.org/officeDocument/2006/math" xmlns:v="urn:schemas-microsoft-com:vml" xmlns:wp14="http://schemas.microsoft.com/office/word/2010/wordprocessingDrawing" xmlns:wp="http://schemas.openxmlformats.org/drawingml/2006/wordprocessingDrawing" xmlns:w10="urn:schemas-microsoft-com:office:word" xmlns:w="http://schemas.openxmlformats.org/wordprocessingml/2006/main" xmlns:w14="http://schemas.microsoft.com/office/word/2010/wordml" xmlns:w15="http://schemas.microsoft.com/office/word/2012/wordml" xmlns:w16cex="http://schemas.microsoft.com/office/word/2018/wordml/cex" xmlns:w16cid="http://schemas.microsoft.com/office/word/2016/wordml/cid" xmlns:w16="http://schemas.microsoft.com/office/word/2018/wordml" xmlns:w16du="http://schemas.microsoft.com/office/word/2023/wordml/word16du" xmlns:w16sdtdh="http://schemas.microsoft.com/office/word/2020/wordml/sdtdatahash" xmlns:w16sdtfl="http://schemas.microsoft.com/office/word/2024/wordml/sdtformatlock" xmlns:w16se="http://schemas.microsoft.com/office/word/2015/wordml/symex" xmlns:wpg="http://schemas.microsoft.com/office/word/2010/wordprocessingGroup" xmlns:wpi="http://schemas.microsoft.com/office/word/2010/wordprocessingInk" xmlns:wne="http://schemas.microsoft.com/office/word/2006/wordml" xmlns:wps="http://schemas.microsoft.com/office/word/2010/wordprocessingShape" mc:Ignorable="w14 w15 w16se w16cid w16 w16cex w16sdtdh w16sdtfl w16du wp14">
   <w:abstractNum w:abstractNumId="0" w15:restartNumberingAfterBreak="0">
+    <w:nsid w:val="543A7706"/>
+    <w:multiLevelType w:val="hybridMultilevel"/>
+    <w:tmpl w:val="3AD66F7E"/>
+    <w:lvl w:ilvl="0" w:tplc="4009000F">
+      <w:start w:val="1"/>
+      <w:numFmt w:val="decimal"/>
+      <w:lvlText w:val="%1."/>
+      <w:lvlJc w:val="left"/>
+      <w:pPr>
+        <w:ind w:left="720" w:hanging="360"/>
+      </w:pPr>
+      <w:rPr>
+        <w:rFonts w:hint="default"/>
+      </w:rPr>
+    </w:lvl>
+    <w:lvl w:ilvl="1" w:tplc="40090019" w:tentative="1">
+      <w:start w:val="1"/>
+      <w:numFmt w:val="lowerLetter"/>
+      <w:lvlText w:val="%2."/>
+      <w:lvlJc w:val="left"/>
+      <w:pPr>
+        <w:ind w:left="1440" w:hanging="360"/>
+      </w:pPr>
+    </w:lvl>
+    <w:lvl w:ilvl="2" w:tplc="4009001B" w:tentative="1">
+      <w:start w:val="1"/>
+      <w:numFmt w:val="lowerRoman"/>
+      <w:lvlText w:val="%3."/>
+      <w:lvlJc w:val="right"/>
+      <w:pPr>
+        <w:ind w:left="2160" w:hanging="180"/>
+      </w:pPr>
+    </w:lvl>
+    <w:lvl w:ilvl="3" w:tplc="4009000F" w:tentative="1">
+      <w:start w:val="1"/>
+      <w:numFmt w:val="decimal"/>
+      <w:lvlText w:val="%4."/>
+      <w:lvlJc w:val="left"/>
+      <w:pPr>
+        <w:ind w:left="2880" w:hanging="360"/>
+      </w:pPr>
+    </w:lvl>
+    <w:lvl w:ilvl="4" w:tplc="40090019" w:tentative="1">
+      <w:start w:val="1"/>
+      <w:numFmt w:val="lowerLetter"/>
+      <w:lvlText w:val="%5."/>
+      <w:lvlJc w:val="left"/>
+      <w:pPr>
+        <w:ind w:left="3600" w:hanging="360"/>
+      </w:pPr>
+    </w:lvl>
+    <w:lvl w:ilvl="5" w:tplc="4009001B" w:tentative="1">
+      <w:start w:val="1"/>
+      <w:numFmt w:val="lowerRoman"/>
+      <w:lvlText w:val="%6."/>
+      <w:lvlJc w:val="right"/>
+      <w:pPr>
+        <w:ind w:left="4320" w:hanging="180"/>
+      </w:pPr>
+    </w:lvl>
+    <w:lvl w:ilvl="6" w:tplc="4009000F" w:tentative="1">
+      <w:start w:val="1"/>
+      <w:numFmt w:val="decimal"/>
+      <w:lvlText w:val="%7."/>
+      <w:lvlJc w:val="left"/>
+      <w:pPr>
+        <w:ind w:left="5040" w:hanging="360"/>
+      </w:pPr>
+    </w:lvl>
+    <w:lvl w:ilvl="7" w:tplc="40090019" w:tentative="1">
+      <w:start w:val="1"/>
+      <w:numFmt w:val="lowerLetter"/>
+      <w:lvlText w:val="%8."/>
+      <w:lvlJc w:val="left"/>
+      <w:pPr>
+        <w:ind w:left="5760" w:hanging="360"/>
+      </w:pPr>
+    </w:lvl>
+    <w:lvl w:ilvl="8" w:tplc="4009001B" w:tentative="1">
+      <w:start w:val="1"/>
+      <w:numFmt w:val="lowerRoman"/>
+      <w:lvlText w:val="%9."/>
+      <w:lvlJc w:val="right"/>
+      <w:pPr>
+        <w:ind w:left="6480" w:hanging="180"/>
+      </w:pPr>
+    </w:lvl>
+  </w:abstractNum>
+  <w:abstractNum w:abstractNumId="1" w15:restartNumberingAfterBreak="0">
     <w:nsid w:val="702A4A06"/>
     <w:multiLevelType w:val="hybridMultilevel"/>
     <w:tmpl w:val="522615BA"/>
@@ -246,6 +412,9 @@
     </w:lvl>
   </w:abstractNum>
   <w:num w:numId="1" w16cid:durableId="1940331252">
+    <w:abstractNumId w:val="1"/>
+  </w:num>
+  <w:num w:numId="2" w16cid:durableId="1764107129">
     <w:abstractNumId w:val="0"/>
   </w:num>
 </w:numbering>

</xml_diff>